<commit_message>
Se de ja la ctualización mediante un trigger sobre cada corte y se elimina la vista materializada
</commit_message>
<xml_diff>
--- a/Documentacion/Cortes Transversales/Guia de Instalacion_Cortes transversales.docx
+++ b/Documentacion/Cortes Transversales/Guia de Instalacion_Cortes transversales.docx
@@ -190,8 +190,8 @@
         <w:gridCol w:w="3322"/>
         <w:gridCol w:w="804"/>
         <w:gridCol w:w="709"/>
-        <w:gridCol w:w="2835"/>
-        <w:gridCol w:w="1843"/>
+        <w:gridCol w:w="3118"/>
+        <w:gridCol w:w="1560"/>
       </w:tblGrid>
       <w:tr>
         <w:trPr>
@@ -310,7 +310,7 @@
         </w:tc>
         <w:tc>
           <w:tcPr>
-            <w:tcW w:w="2835" w:type="dxa"/>
+            <w:tcW w:w="3118" w:type="dxa"/>
             <w:tcBorders>
               <w:top w:val="single" w:sz="8" w:space="0" w:color="auto"/>
               <w:left w:val="nil"/>
@@ -348,7 +348,7 @@
         </w:tc>
         <w:tc>
           <w:tcPr>
-            <w:tcW w:w="1843" w:type="dxa"/>
+            <w:tcW w:w="1560" w:type="dxa"/>
             <w:tcBorders>
               <w:top w:val="single" w:sz="8" w:space="0" w:color="auto"/>
               <w:left w:val="nil"/>
@@ -418,7 +418,7 @@
                 <w:sz w:val="16"/>
                 <w:lang w:eastAsia="es-CL"/>
               </w:rPr>
-              <w:t>01_table_cortes_segmentos</w:t>
+              <w:t>101_table_cortes_segmentos</w:t>
             </w:r>
           </w:p>
         </w:tc>
@@ -492,7 +492,7 @@
         </w:tc>
         <w:tc>
           <w:tcPr>
-            <w:tcW w:w="2835" w:type="dxa"/>
+            <w:tcW w:w="3118" w:type="dxa"/>
             <w:tcBorders>
               <w:top w:val="nil"/>
               <w:left w:val="nil"/>
@@ -528,7 +528,7 @@
         </w:tc>
         <w:tc>
           <w:tcPr>
-            <w:tcW w:w="1843" w:type="dxa"/>
+            <w:tcW w:w="1560" w:type="dxa"/>
             <w:tcBorders>
               <w:top w:val="nil"/>
               <w:left w:val="nil"/>
@@ -596,7 +596,7 @@
                 <w:sz w:val="16"/>
                 <w:lang w:eastAsia="es-CL"/>
               </w:rPr>
-              <w:t>02_table_registro_refresh_matview</w:t>
+              <w:t>201_fn_intersecta_squeesar_resumen</w:t>
             </w:r>
           </w:p>
         </w:tc>
@@ -657,20 +657,22 @@
                 <w:lang w:eastAsia="es-CL"/>
               </w:rPr>
             </w:pPr>
-            <w:r>
-              <w:rPr>
-                <w:rFonts w:ascii="Calibri" w:eastAsia="Times New Roman" w:hAnsi="Calibri" w:cs="Calibri"/>
-                <w:color w:val="000000"/>
-                <w:sz w:val="16"/>
-                <w:lang w:eastAsia="es-CL"/>
-              </w:rPr>
-              <w:t>Tabla</w:t>
-            </w:r>
-          </w:p>
-        </w:tc>
-        <w:tc>
-          <w:tcPr>
-            <w:tcW w:w="2835" w:type="dxa"/>
+            <w:proofErr w:type="spellStart"/>
+            <w:r>
+              <w:rPr>
+                <w:rFonts w:ascii="Calibri" w:eastAsia="Times New Roman" w:hAnsi="Calibri" w:cs="Calibri"/>
+                <w:color w:val="000000"/>
+                <w:sz w:val="16"/>
+                <w:lang w:eastAsia="es-CL"/>
+              </w:rPr>
+              <w:t>Funcion</w:t>
+            </w:r>
+            <w:proofErr w:type="spellEnd"/>
+          </w:p>
+        </w:tc>
+        <w:tc>
+          <w:tcPr>
+            <w:tcW w:w="3118" w:type="dxa"/>
             <w:tcBorders>
               <w:top w:val="nil"/>
               <w:left w:val="nil"/>
@@ -699,14 +701,14 @@
                 <w:sz w:val="16"/>
                 <w:lang w:eastAsia="es-CL"/>
               </w:rPr>
-              <w:t>registro_refresh_matview</w:t>
+              <w:t>fn_intersecta_squeesar_resumen</w:t>
             </w:r>
             <w:proofErr w:type="spellEnd"/>
           </w:p>
         </w:tc>
         <w:tc>
           <w:tcPr>
-            <w:tcW w:w="1843" w:type="dxa"/>
+            <w:tcW w:w="1560" w:type="dxa"/>
             <w:tcBorders>
               <w:top w:val="nil"/>
               <w:left w:val="nil"/>
@@ -743,12 +745,11 @@
       </w:tr>
       <w:tr>
         <w:trPr>
-          <w:trHeight w:val="600"/>
+          <w:trHeight w:val="328"/>
         </w:trPr>
         <w:tc>
           <w:tcPr>
             <w:tcW w:w="3322" w:type="dxa"/>
-            <w:vMerge w:val="restart"/>
             <w:tcBorders>
               <w:top w:val="nil"/>
               <w:left w:val="single" w:sz="8" w:space="0" w:color="auto"/>
@@ -775,7 +776,7 @@
                 <w:sz w:val="16"/>
                 <w:lang w:val="en-US" w:eastAsia="es-CL"/>
               </w:rPr>
-              <w:t>03_trigger_update_registro_refresh_matview</w:t>
+              <w:t>202_v_cortes_segmentos</w:t>
             </w:r>
           </w:p>
         </w:tc>
@@ -836,78 +837,56 @@
                 <w:lang w:eastAsia="es-CL"/>
               </w:rPr>
             </w:pPr>
+            <w:r>
+              <w:rPr>
+                <w:rFonts w:ascii="Calibri" w:eastAsia="Times New Roman" w:hAnsi="Calibri" w:cs="Calibri"/>
+                <w:color w:val="000000"/>
+                <w:sz w:val="16"/>
+                <w:lang w:eastAsia="es-CL"/>
+              </w:rPr>
+              <w:t>Vista</w:t>
+            </w:r>
+          </w:p>
+        </w:tc>
+        <w:tc>
+          <w:tcPr>
+            <w:tcW w:w="3118" w:type="dxa"/>
+            <w:tcBorders>
+              <w:top w:val="nil"/>
+              <w:left w:val="nil"/>
+              <w:bottom w:val="single" w:sz="4" w:space="0" w:color="auto"/>
+              <w:right w:val="single" w:sz="8" w:space="0" w:color="auto"/>
+            </w:tcBorders>
+            <w:shd w:val="clear" w:color="auto" w:fill="auto"/>
+            <w:noWrap/>
+            <w:hideMark/>
+          </w:tcPr>
+          <w:p>
+            <w:pPr>
+              <w:spacing w:after="0" w:line="240" w:lineRule="auto"/>
+              <w:rPr>
+                <w:rFonts w:ascii="Calibri" w:eastAsia="Times New Roman" w:hAnsi="Calibri" w:cs="Calibri"/>
+                <w:color w:val="000000"/>
+                <w:sz w:val="16"/>
+                <w:lang w:val="en-US" w:eastAsia="es-CL"/>
+              </w:rPr>
+            </w:pPr>
             <w:proofErr w:type="spellStart"/>
             <w:r>
               <w:rPr>
                 <w:rFonts w:ascii="Calibri" w:eastAsia="Times New Roman" w:hAnsi="Calibri" w:cs="Calibri"/>
                 <w:color w:val="000000"/>
                 <w:sz w:val="16"/>
-                <w:lang w:eastAsia="es-CL"/>
-              </w:rPr>
-              <w:t>Trigger</w:t>
+                <w:lang w:val="en-US" w:eastAsia="es-CL"/>
+              </w:rPr>
+              <w:t>v_cortes_segmentos</w:t>
             </w:r>
             <w:proofErr w:type="spellEnd"/>
-            <w:r>
-              <w:rPr>
-                <w:rFonts w:ascii="Calibri" w:eastAsia="Times New Roman" w:hAnsi="Calibri" w:cs="Calibri"/>
-                <w:color w:val="000000"/>
-                <w:sz w:val="16"/>
-                <w:lang w:eastAsia="es-CL"/>
-              </w:rPr>
-              <w:t xml:space="preserve"> </w:t>
-            </w:r>
-            <w:proofErr w:type="spellStart"/>
-            <w:r>
-              <w:rPr>
-                <w:rFonts w:ascii="Calibri" w:eastAsia="Times New Roman" w:hAnsi="Calibri" w:cs="Calibri"/>
-                <w:color w:val="000000"/>
-                <w:sz w:val="16"/>
-                <w:lang w:eastAsia="es-CL"/>
-              </w:rPr>
-              <w:t>Function</w:t>
-            </w:r>
-            <w:proofErr w:type="spellEnd"/>
-          </w:p>
-        </w:tc>
-        <w:tc>
-          <w:tcPr>
-            <w:tcW w:w="2835" w:type="dxa"/>
-            <w:tcBorders>
-              <w:top w:val="nil"/>
-              <w:left w:val="nil"/>
-              <w:bottom w:val="single" w:sz="4" w:space="0" w:color="auto"/>
-              <w:right w:val="single" w:sz="8" w:space="0" w:color="auto"/>
-            </w:tcBorders>
-            <w:shd w:val="clear" w:color="auto" w:fill="auto"/>
-            <w:noWrap/>
-            <w:hideMark/>
-          </w:tcPr>
-          <w:p>
-            <w:pPr>
-              <w:spacing w:after="0" w:line="240" w:lineRule="auto"/>
-              <w:rPr>
-                <w:rFonts w:ascii="Calibri" w:eastAsia="Times New Roman" w:hAnsi="Calibri" w:cs="Calibri"/>
-                <w:color w:val="000000"/>
-                <w:sz w:val="16"/>
-                <w:lang w:val="en-US" w:eastAsia="es-CL"/>
-              </w:rPr>
-            </w:pPr>
-            <w:proofErr w:type="spellStart"/>
-            <w:r>
-              <w:rPr>
-                <w:rFonts w:ascii="Calibri" w:eastAsia="Times New Roman" w:hAnsi="Calibri" w:cs="Calibri"/>
-                <w:color w:val="000000"/>
-                <w:sz w:val="16"/>
-                <w:lang w:val="en-US" w:eastAsia="es-CL"/>
-              </w:rPr>
-              <w:t>fn_update_registro_refresh_matview</w:t>
-            </w:r>
-            <w:proofErr w:type="spellEnd"/>
-          </w:p>
-        </w:tc>
-        <w:tc>
-          <w:tcPr>
-            <w:tcW w:w="1843" w:type="dxa"/>
+          </w:p>
+        </w:tc>
+        <w:tc>
+          <w:tcPr>
+            <w:tcW w:w="1560" w:type="dxa"/>
             <w:tcBorders>
               <w:top w:val="nil"/>
               <w:left w:val="nil"/>
@@ -949,26 +928,34 @@
         <w:tc>
           <w:tcPr>
             <w:tcW w:w="3322" w:type="dxa"/>
-            <w:vMerge/>
             <w:tcBorders>
               <w:top w:val="nil"/>
               <w:left w:val="single" w:sz="8" w:space="0" w:color="auto"/>
               <w:bottom w:val="single" w:sz="4" w:space="0" w:color="auto"/>
               <w:right w:val="single" w:sz="8" w:space="0" w:color="auto"/>
             </w:tcBorders>
-            <w:vAlign w:val="center"/>
-            <w:hideMark/>
-          </w:tcPr>
-          <w:p>
-            <w:pPr>
-              <w:spacing w:after="0" w:line="240" w:lineRule="auto"/>
-              <w:rPr>
-                <w:rFonts w:ascii="Calibri" w:eastAsia="Times New Roman" w:hAnsi="Calibri" w:cs="Calibri"/>
-                <w:color w:val="000000"/>
-                <w:sz w:val="16"/>
-                <w:lang w:eastAsia="es-CL"/>
-              </w:rPr>
-            </w:pPr>
+            <w:shd w:val="clear" w:color="auto" w:fill="auto"/>
+            <w:hideMark/>
+          </w:tcPr>
+          <w:p>
+            <w:pPr>
+              <w:spacing w:after="0" w:line="240" w:lineRule="auto"/>
+              <w:rPr>
+                <w:rFonts w:ascii="Calibri" w:eastAsia="Times New Roman" w:hAnsi="Calibri" w:cs="Calibri"/>
+                <w:color w:val="000000"/>
+                <w:sz w:val="16"/>
+                <w:lang w:eastAsia="es-CL"/>
+              </w:rPr>
+            </w:pPr>
+            <w:r>
+              <w:rPr>
+                <w:rFonts w:ascii="Calibri" w:eastAsia="Times New Roman" w:hAnsi="Calibri" w:cs="Calibri"/>
+                <w:color w:val="000000"/>
+                <w:sz w:val="16"/>
+                <w:lang w:eastAsia="es-CL"/>
+              </w:rPr>
+              <w:t>203_v_cortes_resumen</w:t>
+            </w:r>
           </w:p>
         </w:tc>
         <w:tc>
@@ -1028,6 +1015,40 @@
                 <w:lang w:eastAsia="es-CL"/>
               </w:rPr>
             </w:pPr>
+            <w:r>
+              <w:rPr>
+                <w:rFonts w:ascii="Calibri" w:eastAsia="Times New Roman" w:hAnsi="Calibri" w:cs="Calibri"/>
+                <w:color w:val="000000"/>
+                <w:sz w:val="16"/>
+                <w:lang w:eastAsia="es-CL"/>
+              </w:rPr>
+              <w:t>Vista</w:t>
+            </w:r>
+          </w:p>
+        </w:tc>
+        <w:tc>
+          <w:tcPr>
+            <w:tcW w:w="3118" w:type="dxa"/>
+            <w:tcBorders>
+              <w:top w:val="nil"/>
+              <w:left w:val="nil"/>
+              <w:bottom w:val="single" w:sz="4" w:space="0" w:color="auto"/>
+              <w:right w:val="single" w:sz="8" w:space="0" w:color="auto"/>
+            </w:tcBorders>
+            <w:shd w:val="clear" w:color="auto" w:fill="auto"/>
+            <w:noWrap/>
+            <w:hideMark/>
+          </w:tcPr>
+          <w:p>
+            <w:pPr>
+              <w:spacing w:after="0" w:line="240" w:lineRule="auto"/>
+              <w:rPr>
+                <w:rFonts w:ascii="Calibri" w:eastAsia="Times New Roman" w:hAnsi="Calibri" w:cs="Calibri"/>
+                <w:color w:val="000000"/>
+                <w:sz w:val="16"/>
+                <w:lang w:eastAsia="es-CL"/>
+              </w:rPr>
+            </w:pPr>
             <w:proofErr w:type="spellStart"/>
             <w:r>
               <w:rPr>
@@ -1036,70 +1057,14 @@
                 <w:sz w:val="16"/>
                 <w:lang w:eastAsia="es-CL"/>
               </w:rPr>
-              <w:t>Trigger</w:t>
+              <w:t>v_cortes_resumen</w:t>
             </w:r>
             <w:proofErr w:type="spellEnd"/>
           </w:p>
         </w:tc>
         <w:tc>
           <w:tcPr>
-            <w:tcW w:w="2835" w:type="dxa"/>
-            <w:tcBorders>
-              <w:top w:val="nil"/>
-              <w:left w:val="nil"/>
-              <w:bottom w:val="single" w:sz="4" w:space="0" w:color="auto"/>
-              <w:right w:val="single" w:sz="8" w:space="0" w:color="auto"/>
-            </w:tcBorders>
-            <w:shd w:val="clear" w:color="auto" w:fill="auto"/>
-            <w:noWrap/>
-            <w:hideMark/>
-          </w:tcPr>
-          <w:p>
-            <w:pPr>
-              <w:spacing w:after="0" w:line="240" w:lineRule="auto"/>
-              <w:rPr>
-                <w:rFonts w:ascii="Calibri" w:eastAsia="Times New Roman" w:hAnsi="Calibri" w:cs="Calibri"/>
-                <w:color w:val="000000"/>
-                <w:sz w:val="16"/>
-                <w:lang w:val="en-US" w:eastAsia="es-CL"/>
-              </w:rPr>
-            </w:pPr>
-            <w:proofErr w:type="spellStart"/>
-            <w:r>
-              <w:rPr>
-                <w:rFonts w:ascii="Calibri" w:eastAsia="Times New Roman" w:hAnsi="Calibri" w:cs="Calibri"/>
-                <w:color w:val="000000"/>
-                <w:sz w:val="16"/>
-                <w:lang w:val="en-US" w:eastAsia="es-CL"/>
-              </w:rPr>
-              <w:t>tg</w:t>
-            </w:r>
-            <w:proofErr w:type="spellEnd"/>
-            <w:r>
-              <w:rPr>
-                <w:rFonts w:ascii="Calibri" w:eastAsia="Times New Roman" w:hAnsi="Calibri" w:cs="Calibri"/>
-                <w:color w:val="000000"/>
-                <w:sz w:val="16"/>
-                <w:lang w:val="en-US" w:eastAsia="es-CL"/>
-              </w:rPr>
-              <w:t xml:space="preserve">_ </w:t>
-            </w:r>
-            <w:proofErr w:type="spellStart"/>
-            <w:r>
-              <w:rPr>
-                <w:rFonts w:ascii="Calibri" w:eastAsia="Times New Roman" w:hAnsi="Calibri" w:cs="Calibri"/>
-                <w:color w:val="000000"/>
-                <w:sz w:val="16"/>
-                <w:lang w:val="en-US" w:eastAsia="es-CL"/>
-              </w:rPr>
-              <w:t>update_registro_refresh_matview</w:t>
-            </w:r>
-            <w:proofErr w:type="spellEnd"/>
-          </w:p>
-        </w:tc>
-        <w:tc>
-          <w:tcPr>
-            <w:tcW w:w="1843" w:type="dxa"/>
+            <w:tcW w:w="1560" w:type="dxa"/>
             <w:tcBorders>
               <w:top w:val="nil"/>
               <w:left w:val="nil"/>
@@ -1167,7 +1132,7 @@
                 <w:sz w:val="16"/>
                 <w:lang w:eastAsia="es-CL"/>
               </w:rPr>
-              <w:t>04_function_intersecta_squeesar_resumen</w:t>
+              <w:t>301_fn_intersecta_squeesar_fecha</w:t>
             </w:r>
           </w:p>
         </w:tc>
@@ -1243,7 +1208,7 @@
         </w:tc>
         <w:tc>
           <w:tcPr>
-            <w:tcW w:w="2835" w:type="dxa"/>
+            <w:tcW w:w="3118" w:type="dxa"/>
             <w:tcBorders>
               <w:top w:val="nil"/>
               <w:left w:val="nil"/>
@@ -1292,14 +1257,14 @@
                 <w:sz w:val="16"/>
                 <w:lang w:eastAsia="es-CL"/>
               </w:rPr>
-              <w:t>intersecta_squeesar_resumen</w:t>
+              <w:t>intersecta_squeesar_fecha</w:t>
             </w:r>
             <w:proofErr w:type="spellEnd"/>
           </w:p>
         </w:tc>
         <w:tc>
           <w:tcPr>
-            <w:tcW w:w="1843" w:type="dxa"/>
+            <w:tcW w:w="1560" w:type="dxa"/>
             <w:tcBorders>
               <w:top w:val="nil"/>
               <w:left w:val="nil"/>
@@ -1367,7 +1332,7 @@
                 <w:sz w:val="16"/>
                 <w:lang w:eastAsia="es-CL"/>
               </w:rPr>
-              <w:t>05_function_intersecta_squeesar_fecha</w:t>
+              <w:t>302_table_cortes_squeesar_fecha</w:t>
             </w:r>
           </w:p>
         </w:tc>
@@ -1428,6 +1393,40 @@
                 <w:lang w:eastAsia="es-CL"/>
               </w:rPr>
             </w:pPr>
+            <w:r>
+              <w:rPr>
+                <w:rFonts w:ascii="Calibri" w:eastAsia="Times New Roman" w:hAnsi="Calibri" w:cs="Calibri"/>
+                <w:color w:val="000000"/>
+                <w:sz w:val="16"/>
+                <w:lang w:eastAsia="es-CL"/>
+              </w:rPr>
+              <w:t>Tabla</w:t>
+            </w:r>
+          </w:p>
+        </w:tc>
+        <w:tc>
+          <w:tcPr>
+            <w:tcW w:w="3118" w:type="dxa"/>
+            <w:tcBorders>
+              <w:top w:val="nil"/>
+              <w:left w:val="nil"/>
+              <w:bottom w:val="single" w:sz="4" w:space="0" w:color="auto"/>
+              <w:right w:val="single" w:sz="8" w:space="0" w:color="auto"/>
+            </w:tcBorders>
+            <w:shd w:val="clear" w:color="auto" w:fill="auto"/>
+            <w:noWrap/>
+            <w:hideMark/>
+          </w:tcPr>
+          <w:p>
+            <w:pPr>
+              <w:spacing w:after="0" w:line="240" w:lineRule="auto"/>
+              <w:rPr>
+                <w:rFonts w:ascii="Calibri" w:eastAsia="Times New Roman" w:hAnsi="Calibri" w:cs="Calibri"/>
+                <w:color w:val="000000"/>
+                <w:sz w:val="16"/>
+                <w:lang w:eastAsia="es-CL"/>
+              </w:rPr>
+            </w:pPr>
             <w:proofErr w:type="spellStart"/>
             <w:r>
               <w:rPr>
@@ -1436,70 +1435,14 @@
                 <w:sz w:val="16"/>
                 <w:lang w:eastAsia="es-CL"/>
               </w:rPr>
-              <w:t>Funcion</w:t>
+              <w:t>cortes_squeesar_fecha</w:t>
             </w:r>
             <w:proofErr w:type="spellEnd"/>
           </w:p>
         </w:tc>
         <w:tc>
           <w:tcPr>
-            <w:tcW w:w="2835" w:type="dxa"/>
-            <w:tcBorders>
-              <w:top w:val="nil"/>
-              <w:left w:val="nil"/>
-              <w:bottom w:val="single" w:sz="4" w:space="0" w:color="auto"/>
-              <w:right w:val="single" w:sz="8" w:space="0" w:color="auto"/>
-            </w:tcBorders>
-            <w:shd w:val="clear" w:color="auto" w:fill="auto"/>
-            <w:noWrap/>
-            <w:hideMark/>
-          </w:tcPr>
-          <w:p>
-            <w:pPr>
-              <w:spacing w:after="0" w:line="240" w:lineRule="auto"/>
-              <w:rPr>
-                <w:rFonts w:ascii="Calibri" w:eastAsia="Times New Roman" w:hAnsi="Calibri" w:cs="Calibri"/>
-                <w:color w:val="000000"/>
-                <w:sz w:val="16"/>
-                <w:lang w:eastAsia="es-CL"/>
-              </w:rPr>
-            </w:pPr>
-            <w:proofErr w:type="spellStart"/>
-            <w:r>
-              <w:rPr>
-                <w:rFonts w:ascii="Calibri" w:eastAsia="Times New Roman" w:hAnsi="Calibri" w:cs="Calibri"/>
-                <w:color w:val="000000"/>
-                <w:sz w:val="16"/>
-                <w:lang w:eastAsia="es-CL"/>
-              </w:rPr>
-              <w:t>fn</w:t>
-            </w:r>
-            <w:proofErr w:type="spellEnd"/>
-            <w:r>
-              <w:rPr>
-                <w:rFonts w:ascii="Calibri" w:eastAsia="Times New Roman" w:hAnsi="Calibri" w:cs="Calibri"/>
-                <w:color w:val="000000"/>
-                <w:sz w:val="16"/>
-                <w:lang w:eastAsia="es-CL"/>
-              </w:rPr>
-              <w:t xml:space="preserve">_ </w:t>
-            </w:r>
-            <w:proofErr w:type="spellStart"/>
-            <w:r>
-              <w:rPr>
-                <w:rFonts w:ascii="Calibri" w:eastAsia="Times New Roman" w:hAnsi="Calibri" w:cs="Calibri"/>
-                <w:color w:val="000000"/>
-                <w:sz w:val="16"/>
-                <w:lang w:eastAsia="es-CL"/>
-              </w:rPr>
-              <w:t>intersecta_squeesar_fecha</w:t>
-            </w:r>
-            <w:proofErr w:type="spellEnd"/>
-          </w:p>
-        </w:tc>
-        <w:tc>
-          <w:tcPr>
-            <w:tcW w:w="1843" w:type="dxa"/>
+            <w:tcW w:w="1560" w:type="dxa"/>
             <w:tcBorders>
               <w:top w:val="nil"/>
               <w:left w:val="nil"/>
@@ -1567,7 +1510,7 @@
                 <w:sz w:val="16"/>
                 <w:lang w:eastAsia="es-CL"/>
               </w:rPr>
-              <w:t>06_view_cortes_segmentos</w:t>
+              <w:t>303_table_registro_refresh_cortes_squeesar_fecha</w:t>
             </w:r>
           </w:p>
         </w:tc>
@@ -1635,13 +1578,13 @@
                 <w:sz w:val="16"/>
                 <w:lang w:eastAsia="es-CL"/>
               </w:rPr>
-              <w:t>Vista</w:t>
-            </w:r>
-          </w:p>
-        </w:tc>
-        <w:tc>
-          <w:tcPr>
-            <w:tcW w:w="2835" w:type="dxa"/>
+              <w:t>Tabla</w:t>
+            </w:r>
+          </w:p>
+        </w:tc>
+        <w:tc>
+          <w:tcPr>
+            <w:tcW w:w="3118" w:type="dxa"/>
             <w:tcBorders>
               <w:top w:val="nil"/>
               <w:left w:val="nil"/>
@@ -1662,15 +1605,6 @@
                 <w:lang w:eastAsia="es-CL"/>
               </w:rPr>
             </w:pPr>
-            <w:r>
-              <w:rPr>
-                <w:rFonts w:ascii="Calibri" w:eastAsia="Times New Roman" w:hAnsi="Calibri" w:cs="Calibri"/>
-                <w:color w:val="000000"/>
-                <w:sz w:val="16"/>
-                <w:lang w:eastAsia="es-CL"/>
-              </w:rPr>
-              <w:t xml:space="preserve">v_ </w:t>
-            </w:r>
             <w:proofErr w:type="spellStart"/>
             <w:r>
               <w:rPr>
@@ -1679,14 +1613,14 @@
                 <w:sz w:val="16"/>
                 <w:lang w:eastAsia="es-CL"/>
               </w:rPr>
-              <w:t>cortes_segmentos</w:t>
+              <w:t>registro_refresh_cortes_squeesar_fecha</w:t>
             </w:r>
             <w:proofErr w:type="spellEnd"/>
           </w:p>
         </w:tc>
         <w:tc>
           <w:tcPr>
-            <w:tcW w:w="1843" w:type="dxa"/>
+            <w:tcW w:w="1560" w:type="dxa"/>
             <w:tcBorders>
               <w:top w:val="nil"/>
               <w:left w:val="nil"/>
@@ -1728,7 +1662,6 @@
         <w:tc>
           <w:tcPr>
             <w:tcW w:w="3322" w:type="dxa"/>
-            <w:vMerge w:val="restart"/>
             <w:tcBorders>
               <w:top w:val="nil"/>
               <w:left w:val="single" w:sz="8" w:space="0" w:color="auto"/>
@@ -1755,7 +1688,7 @@
                 <w:sz w:val="16"/>
                 <w:lang w:eastAsia="es-CL"/>
               </w:rPr>
-              <w:t>07_view_cortes_resumen</w:t>
+              <w:t>304_fn_refresh_cortes_squeesar_fecha</w:t>
             </w:r>
           </w:p>
         </w:tc>
@@ -1816,20 +1749,22 @@
                 <w:lang w:eastAsia="es-CL"/>
               </w:rPr>
             </w:pPr>
-            <w:r>
-              <w:rPr>
-                <w:rFonts w:ascii="Calibri" w:eastAsia="Times New Roman" w:hAnsi="Calibri" w:cs="Calibri"/>
-                <w:color w:val="000000"/>
-                <w:sz w:val="16"/>
-                <w:lang w:eastAsia="es-CL"/>
-              </w:rPr>
-              <w:t>Vista</w:t>
-            </w:r>
-          </w:p>
-        </w:tc>
-        <w:tc>
-          <w:tcPr>
-            <w:tcW w:w="2835" w:type="dxa"/>
+            <w:proofErr w:type="spellStart"/>
+            <w:r>
+              <w:rPr>
+                <w:rFonts w:ascii="Calibri" w:eastAsia="Times New Roman" w:hAnsi="Calibri" w:cs="Calibri"/>
+                <w:color w:val="000000"/>
+                <w:sz w:val="16"/>
+                <w:lang w:eastAsia="es-CL"/>
+              </w:rPr>
+              <w:t>Funcion</w:t>
+            </w:r>
+            <w:proofErr w:type="spellEnd"/>
+          </w:p>
+        </w:tc>
+        <w:tc>
+          <w:tcPr>
+            <w:tcW w:w="3118" w:type="dxa"/>
             <w:tcBorders>
               <w:top w:val="nil"/>
               <w:left w:val="nil"/>
@@ -1850,15 +1785,6 @@
                 <w:lang w:eastAsia="es-CL"/>
               </w:rPr>
             </w:pPr>
-            <w:r>
-              <w:rPr>
-                <w:rFonts w:ascii="Calibri" w:eastAsia="Times New Roman" w:hAnsi="Calibri" w:cs="Calibri"/>
-                <w:color w:val="000000"/>
-                <w:sz w:val="16"/>
-                <w:lang w:eastAsia="es-CL"/>
-              </w:rPr>
-              <w:t xml:space="preserve">v_ </w:t>
-            </w:r>
             <w:proofErr w:type="spellStart"/>
             <w:r>
               <w:rPr>
@@ -1867,14 +1793,14 @@
                 <w:sz w:val="16"/>
                 <w:lang w:eastAsia="es-CL"/>
               </w:rPr>
-              <w:t>cortes_resumen_para_geoalert</w:t>
+              <w:t>fn_refresh_cortes_squeesar_fecha</w:t>
             </w:r>
             <w:proofErr w:type="spellEnd"/>
           </w:p>
         </w:tc>
         <w:tc>
           <w:tcPr>
-            <w:tcW w:w="1843" w:type="dxa"/>
+            <w:tcW w:w="1560" w:type="dxa"/>
             <w:tcBorders>
               <w:top w:val="nil"/>
               <w:left w:val="nil"/>
@@ -1916,26 +1842,34 @@
         <w:tc>
           <w:tcPr>
             <w:tcW w:w="3322" w:type="dxa"/>
-            <w:vMerge/>
             <w:tcBorders>
               <w:top w:val="nil"/>
               <w:left w:val="single" w:sz="8" w:space="0" w:color="auto"/>
               <w:bottom w:val="single" w:sz="4" w:space="0" w:color="auto"/>
               <w:right w:val="single" w:sz="8" w:space="0" w:color="auto"/>
             </w:tcBorders>
-            <w:vAlign w:val="center"/>
-            <w:hideMark/>
-          </w:tcPr>
-          <w:p>
-            <w:pPr>
-              <w:spacing w:after="0" w:line="240" w:lineRule="auto"/>
-              <w:rPr>
-                <w:rFonts w:ascii="Calibri" w:eastAsia="Times New Roman" w:hAnsi="Calibri" w:cs="Calibri"/>
-                <w:color w:val="000000"/>
-                <w:sz w:val="16"/>
-                <w:lang w:eastAsia="es-CL"/>
-              </w:rPr>
-            </w:pPr>
+            <w:shd w:val="clear" w:color="auto" w:fill="auto"/>
+            <w:hideMark/>
+          </w:tcPr>
+          <w:p>
+            <w:pPr>
+              <w:spacing w:after="0" w:line="240" w:lineRule="auto"/>
+              <w:rPr>
+                <w:rFonts w:ascii="Calibri" w:eastAsia="Times New Roman" w:hAnsi="Calibri" w:cs="Calibri"/>
+                <w:color w:val="000000"/>
+                <w:sz w:val="16"/>
+                <w:lang w:eastAsia="es-CL"/>
+              </w:rPr>
+            </w:pPr>
+            <w:r>
+              <w:rPr>
+                <w:rFonts w:ascii="Calibri" w:eastAsia="Times New Roman" w:hAnsi="Calibri" w:cs="Calibri"/>
+                <w:color w:val="000000"/>
+                <w:sz w:val="16"/>
+                <w:lang w:eastAsia="es-CL"/>
+              </w:rPr>
+              <w:t>305_tg_registro_refresh_cortes_squeesar_fecha</w:t>
+            </w:r>
           </w:p>
         </w:tc>
         <w:tc>
@@ -1995,20 +1929,22 @@
                 <w:lang w:eastAsia="es-CL"/>
               </w:rPr>
             </w:pPr>
-            <w:r>
-              <w:rPr>
-                <w:rFonts w:ascii="Calibri" w:eastAsia="Times New Roman" w:hAnsi="Calibri" w:cs="Calibri"/>
-                <w:color w:val="000000"/>
-                <w:sz w:val="16"/>
-                <w:lang w:eastAsia="es-CL"/>
-              </w:rPr>
-              <w:t>Vista</w:t>
-            </w:r>
-          </w:p>
-        </w:tc>
-        <w:tc>
-          <w:tcPr>
-            <w:tcW w:w="2835" w:type="dxa"/>
+            <w:proofErr w:type="spellStart"/>
+            <w:r>
+              <w:rPr>
+                <w:rFonts w:ascii="Calibri" w:eastAsia="Times New Roman" w:hAnsi="Calibri" w:cs="Calibri"/>
+                <w:color w:val="000000"/>
+                <w:sz w:val="16"/>
+                <w:lang w:eastAsia="es-CL"/>
+              </w:rPr>
+              <w:t>Trigger</w:t>
+            </w:r>
+            <w:proofErr w:type="spellEnd"/>
+          </w:p>
+        </w:tc>
+        <w:tc>
+          <w:tcPr>
+            <w:tcW w:w="3118" w:type="dxa"/>
             <w:tcBorders>
               <w:top w:val="nil"/>
               <w:left w:val="nil"/>
@@ -2029,15 +1965,6 @@
                 <w:lang w:eastAsia="es-CL"/>
               </w:rPr>
             </w:pPr>
-            <w:r>
-              <w:rPr>
-                <w:rFonts w:ascii="Calibri" w:eastAsia="Times New Roman" w:hAnsi="Calibri" w:cs="Calibri"/>
-                <w:color w:val="000000"/>
-                <w:sz w:val="16"/>
-                <w:lang w:eastAsia="es-CL"/>
-              </w:rPr>
-              <w:t xml:space="preserve">v_ </w:t>
-            </w:r>
             <w:proofErr w:type="spellStart"/>
             <w:r>
               <w:rPr>
@@ -2046,14 +1973,14 @@
                 <w:sz w:val="16"/>
                 <w:lang w:eastAsia="es-CL"/>
               </w:rPr>
-              <w:t>cortes_resumen</w:t>
+              <w:t>tg_registro_refresh_cortes_squeesar_fecha</w:t>
             </w:r>
             <w:proofErr w:type="spellEnd"/>
           </w:p>
         </w:tc>
         <w:tc>
           <w:tcPr>
-            <w:tcW w:w="1843" w:type="dxa"/>
+            <w:tcW w:w="1560" w:type="dxa"/>
             <w:tcBorders>
               <w:top w:val="nil"/>
               <w:left w:val="nil"/>
@@ -2096,46 +2023,48 @@
           <w:tcPr>
             <w:tcW w:w="3322" w:type="dxa"/>
             <w:tcBorders>
-              <w:top w:val="nil"/>
+              <w:top w:val="single" w:sz="4" w:space="0" w:color="auto"/>
               <w:left w:val="single" w:sz="8" w:space="0" w:color="auto"/>
               <w:bottom w:val="single" w:sz="4" w:space="0" w:color="auto"/>
               <w:right w:val="single" w:sz="8" w:space="0" w:color="auto"/>
             </w:tcBorders>
             <w:shd w:val="clear" w:color="auto" w:fill="auto"/>
-            <w:hideMark/>
-          </w:tcPr>
-          <w:p>
-            <w:pPr>
-              <w:spacing w:after="0" w:line="240" w:lineRule="auto"/>
-              <w:rPr>
-                <w:rFonts w:ascii="Calibri" w:eastAsia="Times New Roman" w:hAnsi="Calibri" w:cs="Calibri"/>
-                <w:color w:val="000000"/>
-                <w:sz w:val="16"/>
-                <w:lang w:eastAsia="es-CL"/>
-              </w:rPr>
-            </w:pPr>
-            <w:r>
-              <w:rPr>
-                <w:rFonts w:ascii="Calibri" w:eastAsia="Times New Roman" w:hAnsi="Calibri" w:cs="Calibri"/>
-                <w:color w:val="000000"/>
-                <w:sz w:val="16"/>
-                <w:lang w:eastAsia="es-CL"/>
-              </w:rPr>
-              <w:t>08_function_refresh_mv_cortes_squeesar_fecha</w:t>
-            </w:r>
+          </w:tcPr>
+          <w:p>
+            <w:pPr>
+              <w:spacing w:after="0" w:line="240" w:lineRule="auto"/>
+              <w:rPr>
+                <w:rFonts w:ascii="Calibri" w:eastAsia="Times New Roman" w:hAnsi="Calibri" w:cs="Calibri"/>
+                <w:color w:val="000000"/>
+                <w:sz w:val="16"/>
+                <w:lang w:eastAsia="es-CL"/>
+              </w:rPr>
+            </w:pPr>
+            <w:bookmarkStart w:id="0" w:name="_GoBack"/>
+            <w:bookmarkEnd w:id="0"/>
+            <w:proofErr w:type="spellStart"/>
+            <w:r>
+              <w:rPr>
+                <w:rFonts w:ascii="Calibri" w:eastAsia="Times New Roman" w:hAnsi="Calibri" w:cs="Calibri"/>
+                <w:color w:val="000000"/>
+                <w:sz w:val="16"/>
+                <w:lang w:eastAsia="es-CL"/>
+              </w:rPr>
+              <w:t>sql_refresh_cortes_squeesar_fecha</w:t>
+            </w:r>
+            <w:proofErr w:type="spellEnd"/>
           </w:p>
         </w:tc>
         <w:tc>
           <w:tcPr>
             <w:tcW w:w="804" w:type="dxa"/>
             <w:tcBorders>
-              <w:top w:val="nil"/>
-              <w:left w:val="nil"/>
-              <w:bottom w:val="single" w:sz="4" w:space="0" w:color="auto"/>
-              <w:right w:val="single" w:sz="8" w:space="0" w:color="auto"/>
-            </w:tcBorders>
-            <w:shd w:val="clear" w:color="auto" w:fill="auto"/>
-            <w:hideMark/>
+              <w:top w:val="single" w:sz="4" w:space="0" w:color="auto"/>
+              <w:left w:val="nil"/>
+              <w:bottom w:val="single" w:sz="4" w:space="0" w:color="auto"/>
+              <w:right w:val="single" w:sz="8" w:space="0" w:color="auto"/>
+            </w:tcBorders>
+            <w:shd w:val="clear" w:color="auto" w:fill="auto"/>
           </w:tcPr>
           <w:p>
             <w:pPr>
@@ -2155,7 +2084,7 @@
                 <w:sz w:val="16"/>
                 <w:lang w:eastAsia="es-CL"/>
               </w:rPr>
-              <w:t>Creacion</w:t>
+              <w:t>Insert</w:t>
             </w:r>
             <w:proofErr w:type="spellEnd"/>
           </w:p>
@@ -2164,13 +2093,45 @@
           <w:tcPr>
             <w:tcW w:w="709" w:type="dxa"/>
             <w:tcBorders>
-              <w:top w:val="nil"/>
-              <w:left w:val="nil"/>
-              <w:bottom w:val="single" w:sz="4" w:space="0" w:color="auto"/>
-              <w:right w:val="single" w:sz="8" w:space="0" w:color="auto"/>
-            </w:tcBorders>
-            <w:shd w:val="clear" w:color="auto" w:fill="auto"/>
-            <w:hideMark/>
+              <w:top w:val="single" w:sz="4" w:space="0" w:color="auto"/>
+              <w:left w:val="nil"/>
+              <w:bottom w:val="single" w:sz="4" w:space="0" w:color="auto"/>
+              <w:right w:val="single" w:sz="8" w:space="0" w:color="auto"/>
+            </w:tcBorders>
+            <w:shd w:val="clear" w:color="auto" w:fill="auto"/>
+          </w:tcPr>
+          <w:p>
+            <w:pPr>
+              <w:spacing w:after="0" w:line="240" w:lineRule="auto"/>
+              <w:rPr>
+                <w:rFonts w:ascii="Calibri" w:eastAsia="Times New Roman" w:hAnsi="Calibri" w:cs="Calibri"/>
+                <w:color w:val="000000"/>
+                <w:sz w:val="16"/>
+                <w:lang w:eastAsia="es-CL"/>
+              </w:rPr>
+            </w:pPr>
+            <w:r>
+              <w:rPr>
+                <w:rFonts w:ascii="Calibri" w:eastAsia="Times New Roman" w:hAnsi="Calibri" w:cs="Calibri"/>
+                <w:color w:val="000000"/>
+                <w:sz w:val="16"/>
+                <w:lang w:eastAsia="es-CL"/>
+              </w:rPr>
+              <w:t>Tabla</w:t>
+            </w:r>
+          </w:p>
+        </w:tc>
+        <w:tc>
+          <w:tcPr>
+            <w:tcW w:w="3118" w:type="dxa"/>
+            <w:tcBorders>
+              <w:top w:val="single" w:sz="4" w:space="0" w:color="auto"/>
+              <w:left w:val="nil"/>
+              <w:bottom w:val="single" w:sz="4" w:space="0" w:color="auto"/>
+              <w:right w:val="single" w:sz="8" w:space="0" w:color="auto"/>
+            </w:tcBorders>
+            <w:shd w:val="clear" w:color="auto" w:fill="auto"/>
+            <w:noWrap/>
           </w:tcPr>
           <w:p>
             <w:pPr>
@@ -2190,437 +2151,22 @@
                 <w:sz w:val="16"/>
                 <w:lang w:eastAsia="es-CL"/>
               </w:rPr>
-              <w:t>Funcion</w:t>
+              <w:t>registro_refresh_cortes_squeesar_fecha</w:t>
             </w:r>
             <w:proofErr w:type="spellEnd"/>
           </w:p>
         </w:tc>
         <w:tc>
           <w:tcPr>
-            <w:tcW w:w="2835" w:type="dxa"/>
-            <w:tcBorders>
-              <w:top w:val="nil"/>
+            <w:tcW w:w="1560" w:type="dxa"/>
+            <w:tcBorders>
+              <w:top w:val="single" w:sz="4" w:space="0" w:color="auto"/>
               <w:left w:val="nil"/>
               <w:bottom w:val="single" w:sz="4" w:space="0" w:color="auto"/>
               <w:right w:val="single" w:sz="8" w:space="0" w:color="auto"/>
             </w:tcBorders>
             <w:shd w:val="clear" w:color="auto" w:fill="auto"/>
             <w:noWrap/>
-            <w:hideMark/>
-          </w:tcPr>
-          <w:p>
-            <w:pPr>
-              <w:spacing w:after="0" w:line="240" w:lineRule="auto"/>
-              <w:rPr>
-                <w:rFonts w:ascii="Calibri" w:eastAsia="Times New Roman" w:hAnsi="Calibri" w:cs="Calibri"/>
-                <w:color w:val="000000"/>
-                <w:sz w:val="16"/>
-                <w:lang w:eastAsia="es-CL"/>
-              </w:rPr>
-            </w:pPr>
-            <w:proofErr w:type="spellStart"/>
-            <w:r>
-              <w:rPr>
-                <w:rFonts w:ascii="Calibri" w:eastAsia="Times New Roman" w:hAnsi="Calibri" w:cs="Calibri"/>
-                <w:color w:val="000000"/>
-                <w:sz w:val="16"/>
-                <w:lang w:eastAsia="es-CL"/>
-              </w:rPr>
-              <w:t>fn</w:t>
-            </w:r>
-            <w:proofErr w:type="spellEnd"/>
-            <w:r>
-              <w:rPr>
-                <w:rFonts w:ascii="Calibri" w:eastAsia="Times New Roman" w:hAnsi="Calibri" w:cs="Calibri"/>
-                <w:color w:val="000000"/>
-                <w:sz w:val="16"/>
-                <w:lang w:eastAsia="es-CL"/>
-              </w:rPr>
-              <w:t xml:space="preserve">_ </w:t>
-            </w:r>
-            <w:proofErr w:type="spellStart"/>
-            <w:r>
-              <w:rPr>
-                <w:rFonts w:ascii="Calibri" w:eastAsia="Times New Roman" w:hAnsi="Calibri" w:cs="Calibri"/>
-                <w:color w:val="000000"/>
-                <w:sz w:val="16"/>
-                <w:lang w:eastAsia="es-CL"/>
-              </w:rPr>
-              <w:t>refresh_mv_cortes_squeesar_fecha</w:t>
-            </w:r>
-            <w:proofErr w:type="spellEnd"/>
-          </w:p>
-        </w:tc>
-        <w:tc>
-          <w:tcPr>
-            <w:tcW w:w="1843" w:type="dxa"/>
-            <w:tcBorders>
-              <w:top w:val="nil"/>
-              <w:left w:val="nil"/>
-              <w:bottom w:val="single" w:sz="4" w:space="0" w:color="auto"/>
-              <w:right w:val="single" w:sz="8" w:space="0" w:color="auto"/>
-            </w:tcBorders>
-            <w:shd w:val="clear" w:color="auto" w:fill="auto"/>
-            <w:noWrap/>
-            <w:hideMark/>
-          </w:tcPr>
-          <w:p>
-            <w:pPr>
-              <w:spacing w:after="0" w:line="240" w:lineRule="auto"/>
-              <w:rPr>
-                <w:rFonts w:ascii="Calibri" w:eastAsia="Times New Roman" w:hAnsi="Calibri" w:cs="Calibri"/>
-                <w:color w:val="000000"/>
-                <w:sz w:val="16"/>
-                <w:lang w:eastAsia="es-CL"/>
-              </w:rPr>
-            </w:pPr>
-            <w:proofErr w:type="spellStart"/>
-            <w:r>
-              <w:rPr>
-                <w:rFonts w:ascii="Calibri" w:eastAsia="Times New Roman" w:hAnsi="Calibri" w:cs="Calibri"/>
-                <w:color w:val="000000"/>
-                <w:sz w:val="16"/>
-                <w:lang w:eastAsia="es-CL"/>
-              </w:rPr>
-              <w:t>cortes_transversales</w:t>
-            </w:r>
-            <w:proofErr w:type="spellEnd"/>
-          </w:p>
-        </w:tc>
-      </w:tr>
-      <w:tr>
-        <w:trPr>
-          <w:trHeight w:val="300"/>
-        </w:trPr>
-        <w:tc>
-          <w:tcPr>
-            <w:tcW w:w="3322" w:type="dxa"/>
-            <w:tcBorders>
-              <w:top w:val="nil"/>
-              <w:left w:val="single" w:sz="8" w:space="0" w:color="auto"/>
-              <w:bottom w:val="single" w:sz="4" w:space="0" w:color="auto"/>
-              <w:right w:val="single" w:sz="8" w:space="0" w:color="auto"/>
-            </w:tcBorders>
-            <w:shd w:val="clear" w:color="auto" w:fill="auto"/>
-            <w:hideMark/>
-          </w:tcPr>
-          <w:p>
-            <w:pPr>
-              <w:spacing w:after="0" w:line="240" w:lineRule="auto"/>
-              <w:rPr>
-                <w:rFonts w:ascii="Calibri" w:eastAsia="Times New Roman" w:hAnsi="Calibri" w:cs="Calibri"/>
-                <w:color w:val="000000"/>
-                <w:sz w:val="16"/>
-                <w:lang w:eastAsia="es-CL"/>
-              </w:rPr>
-            </w:pPr>
-            <w:r>
-              <w:rPr>
-                <w:rFonts w:ascii="Calibri" w:eastAsia="Times New Roman" w:hAnsi="Calibri" w:cs="Calibri"/>
-                <w:color w:val="000000"/>
-                <w:sz w:val="16"/>
-                <w:lang w:eastAsia="es-CL"/>
-              </w:rPr>
-              <w:t>09_matview_mv_cortes_squeesar_fecha</w:t>
-            </w:r>
-          </w:p>
-        </w:tc>
-        <w:tc>
-          <w:tcPr>
-            <w:tcW w:w="804" w:type="dxa"/>
-            <w:tcBorders>
-              <w:top w:val="nil"/>
-              <w:left w:val="nil"/>
-              <w:bottom w:val="single" w:sz="4" w:space="0" w:color="auto"/>
-              <w:right w:val="single" w:sz="8" w:space="0" w:color="auto"/>
-            </w:tcBorders>
-            <w:shd w:val="clear" w:color="auto" w:fill="auto"/>
-            <w:hideMark/>
-          </w:tcPr>
-          <w:p>
-            <w:pPr>
-              <w:spacing w:after="0" w:line="240" w:lineRule="auto"/>
-              <w:rPr>
-                <w:rFonts w:ascii="Calibri" w:eastAsia="Times New Roman" w:hAnsi="Calibri" w:cs="Calibri"/>
-                <w:color w:val="000000"/>
-                <w:sz w:val="16"/>
-                <w:lang w:eastAsia="es-CL"/>
-              </w:rPr>
-            </w:pPr>
-            <w:proofErr w:type="spellStart"/>
-            <w:r>
-              <w:rPr>
-                <w:rFonts w:ascii="Calibri" w:eastAsia="Times New Roman" w:hAnsi="Calibri" w:cs="Calibri"/>
-                <w:color w:val="000000"/>
-                <w:sz w:val="16"/>
-                <w:lang w:eastAsia="es-CL"/>
-              </w:rPr>
-              <w:t>Creacion</w:t>
-            </w:r>
-            <w:proofErr w:type="spellEnd"/>
-          </w:p>
-        </w:tc>
-        <w:tc>
-          <w:tcPr>
-            <w:tcW w:w="709" w:type="dxa"/>
-            <w:tcBorders>
-              <w:top w:val="nil"/>
-              <w:left w:val="nil"/>
-              <w:bottom w:val="single" w:sz="4" w:space="0" w:color="auto"/>
-              <w:right w:val="single" w:sz="8" w:space="0" w:color="auto"/>
-            </w:tcBorders>
-            <w:shd w:val="clear" w:color="auto" w:fill="auto"/>
-            <w:hideMark/>
-          </w:tcPr>
-          <w:p>
-            <w:pPr>
-              <w:spacing w:after="0" w:line="240" w:lineRule="auto"/>
-              <w:rPr>
-                <w:rFonts w:ascii="Calibri" w:eastAsia="Times New Roman" w:hAnsi="Calibri" w:cs="Calibri"/>
-                <w:color w:val="000000"/>
-                <w:sz w:val="16"/>
-                <w:lang w:eastAsia="es-CL"/>
-              </w:rPr>
-            </w:pPr>
-            <w:r>
-              <w:rPr>
-                <w:rFonts w:ascii="Calibri" w:eastAsia="Times New Roman" w:hAnsi="Calibri" w:cs="Calibri"/>
-                <w:color w:val="000000"/>
-                <w:sz w:val="16"/>
-                <w:lang w:eastAsia="es-CL"/>
-              </w:rPr>
-              <w:t>Mat View</w:t>
-            </w:r>
-          </w:p>
-        </w:tc>
-        <w:tc>
-          <w:tcPr>
-            <w:tcW w:w="2835" w:type="dxa"/>
-            <w:tcBorders>
-              <w:top w:val="nil"/>
-              <w:left w:val="nil"/>
-              <w:bottom w:val="single" w:sz="4" w:space="0" w:color="auto"/>
-              <w:right w:val="single" w:sz="8" w:space="0" w:color="auto"/>
-            </w:tcBorders>
-            <w:shd w:val="clear" w:color="auto" w:fill="auto"/>
-            <w:noWrap/>
-            <w:hideMark/>
-          </w:tcPr>
-          <w:p>
-            <w:pPr>
-              <w:spacing w:after="0" w:line="240" w:lineRule="auto"/>
-              <w:rPr>
-                <w:rFonts w:ascii="Calibri" w:eastAsia="Times New Roman" w:hAnsi="Calibri" w:cs="Calibri"/>
-                <w:color w:val="000000"/>
-                <w:sz w:val="16"/>
-                <w:lang w:eastAsia="es-CL"/>
-              </w:rPr>
-            </w:pPr>
-            <w:proofErr w:type="spellStart"/>
-            <w:r>
-              <w:rPr>
-                <w:rFonts w:ascii="Calibri" w:eastAsia="Times New Roman" w:hAnsi="Calibri" w:cs="Calibri"/>
-                <w:color w:val="000000"/>
-                <w:sz w:val="16"/>
-                <w:lang w:eastAsia="es-CL"/>
-              </w:rPr>
-              <w:t>mv_cortes_squeesar_fecha</w:t>
-            </w:r>
-            <w:proofErr w:type="spellEnd"/>
-          </w:p>
-        </w:tc>
-        <w:tc>
-          <w:tcPr>
-            <w:tcW w:w="1843" w:type="dxa"/>
-            <w:tcBorders>
-              <w:top w:val="nil"/>
-              <w:left w:val="nil"/>
-              <w:bottom w:val="single" w:sz="4" w:space="0" w:color="auto"/>
-              <w:right w:val="single" w:sz="8" w:space="0" w:color="auto"/>
-            </w:tcBorders>
-            <w:shd w:val="clear" w:color="auto" w:fill="auto"/>
-            <w:noWrap/>
-            <w:hideMark/>
-          </w:tcPr>
-          <w:p>
-            <w:pPr>
-              <w:spacing w:after="0" w:line="240" w:lineRule="auto"/>
-              <w:rPr>
-                <w:rFonts w:ascii="Calibri" w:eastAsia="Times New Roman" w:hAnsi="Calibri" w:cs="Calibri"/>
-                <w:color w:val="000000"/>
-                <w:sz w:val="16"/>
-                <w:lang w:eastAsia="es-CL"/>
-              </w:rPr>
-            </w:pPr>
-            <w:proofErr w:type="spellStart"/>
-            <w:r>
-              <w:rPr>
-                <w:rFonts w:ascii="Calibri" w:eastAsia="Times New Roman" w:hAnsi="Calibri" w:cs="Calibri"/>
-                <w:color w:val="000000"/>
-                <w:sz w:val="16"/>
-                <w:lang w:eastAsia="es-CL"/>
-              </w:rPr>
-              <w:t>cortes_transversales</w:t>
-            </w:r>
-            <w:proofErr w:type="spellEnd"/>
-          </w:p>
-        </w:tc>
-      </w:tr>
-      <w:tr>
-        <w:trPr>
-          <w:trHeight w:val="315"/>
-        </w:trPr>
-        <w:tc>
-          <w:tcPr>
-            <w:tcW w:w="3322" w:type="dxa"/>
-            <w:tcBorders>
-              <w:top w:val="nil"/>
-              <w:left w:val="single" w:sz="8" w:space="0" w:color="auto"/>
-              <w:bottom w:val="single" w:sz="8" w:space="0" w:color="auto"/>
-              <w:right w:val="single" w:sz="8" w:space="0" w:color="auto"/>
-            </w:tcBorders>
-            <w:shd w:val="clear" w:color="auto" w:fill="auto"/>
-            <w:hideMark/>
-          </w:tcPr>
-          <w:p>
-            <w:pPr>
-              <w:spacing w:after="0" w:line="240" w:lineRule="auto"/>
-              <w:rPr>
-                <w:rFonts w:ascii="Calibri" w:eastAsia="Times New Roman" w:hAnsi="Calibri" w:cs="Calibri"/>
-                <w:color w:val="000000"/>
-                <w:sz w:val="16"/>
-                <w:lang w:eastAsia="es-CL"/>
-              </w:rPr>
-            </w:pPr>
-            <w:proofErr w:type="spellStart"/>
-            <w:r>
-              <w:rPr>
-                <w:rFonts w:ascii="Calibri" w:eastAsia="Times New Roman" w:hAnsi="Calibri" w:cs="Calibri"/>
-                <w:color w:val="000000"/>
-                <w:sz w:val="16"/>
-                <w:lang w:eastAsia="es-CL"/>
-              </w:rPr>
-              <w:t>sql_refresh_mv_cortes_squeesar_fecha</w:t>
-            </w:r>
-            <w:proofErr w:type="spellEnd"/>
-          </w:p>
-        </w:tc>
-        <w:tc>
-          <w:tcPr>
-            <w:tcW w:w="804" w:type="dxa"/>
-            <w:tcBorders>
-              <w:top w:val="nil"/>
-              <w:left w:val="nil"/>
-              <w:bottom w:val="single" w:sz="8" w:space="0" w:color="auto"/>
-              <w:right w:val="single" w:sz="8" w:space="0" w:color="auto"/>
-            </w:tcBorders>
-            <w:shd w:val="clear" w:color="auto" w:fill="auto"/>
-            <w:hideMark/>
-          </w:tcPr>
-          <w:p>
-            <w:pPr>
-              <w:spacing w:after="0" w:line="240" w:lineRule="auto"/>
-              <w:rPr>
-                <w:rFonts w:ascii="Calibri" w:eastAsia="Times New Roman" w:hAnsi="Calibri" w:cs="Calibri"/>
-                <w:color w:val="000000"/>
-                <w:sz w:val="16"/>
-                <w:lang w:eastAsia="es-CL"/>
-              </w:rPr>
-            </w:pPr>
-            <w:proofErr w:type="spellStart"/>
-            <w:r>
-              <w:rPr>
-                <w:rFonts w:ascii="Calibri" w:eastAsia="Times New Roman" w:hAnsi="Calibri" w:cs="Calibri"/>
-                <w:color w:val="000000"/>
-                <w:sz w:val="16"/>
-                <w:lang w:eastAsia="es-CL"/>
-              </w:rPr>
-              <w:t>Refresh</w:t>
-            </w:r>
-            <w:proofErr w:type="spellEnd"/>
-          </w:p>
-        </w:tc>
-        <w:tc>
-          <w:tcPr>
-            <w:tcW w:w="709" w:type="dxa"/>
-            <w:tcBorders>
-              <w:top w:val="nil"/>
-              <w:left w:val="nil"/>
-              <w:bottom w:val="single" w:sz="8" w:space="0" w:color="auto"/>
-              <w:right w:val="single" w:sz="8" w:space="0" w:color="auto"/>
-            </w:tcBorders>
-            <w:shd w:val="clear" w:color="auto" w:fill="auto"/>
-            <w:hideMark/>
-          </w:tcPr>
-          <w:p>
-            <w:pPr>
-              <w:spacing w:after="0" w:line="240" w:lineRule="auto"/>
-              <w:rPr>
-                <w:rFonts w:ascii="Calibri" w:eastAsia="Times New Roman" w:hAnsi="Calibri" w:cs="Calibri"/>
-                <w:color w:val="000000"/>
-                <w:sz w:val="16"/>
-                <w:lang w:eastAsia="es-CL"/>
-              </w:rPr>
-            </w:pPr>
-            <w:r>
-              <w:rPr>
-                <w:rFonts w:ascii="Calibri" w:eastAsia="Times New Roman" w:hAnsi="Calibri" w:cs="Calibri"/>
-                <w:color w:val="000000"/>
-                <w:sz w:val="16"/>
-                <w:lang w:eastAsia="es-CL"/>
-              </w:rPr>
-              <w:t>Mat View</w:t>
-            </w:r>
-          </w:p>
-        </w:tc>
-        <w:tc>
-          <w:tcPr>
-            <w:tcW w:w="2835" w:type="dxa"/>
-            <w:tcBorders>
-              <w:top w:val="nil"/>
-              <w:left w:val="nil"/>
-              <w:bottom w:val="single" w:sz="8" w:space="0" w:color="auto"/>
-              <w:right w:val="single" w:sz="8" w:space="0" w:color="auto"/>
-            </w:tcBorders>
-            <w:shd w:val="clear" w:color="auto" w:fill="auto"/>
-            <w:noWrap/>
-            <w:hideMark/>
-          </w:tcPr>
-          <w:p>
-            <w:pPr>
-              <w:spacing w:after="0" w:line="240" w:lineRule="auto"/>
-              <w:rPr>
-                <w:rFonts w:ascii="Calibri" w:eastAsia="Times New Roman" w:hAnsi="Calibri" w:cs="Calibri"/>
-                <w:color w:val="000000"/>
-                <w:sz w:val="16"/>
-                <w:lang w:eastAsia="es-CL"/>
-              </w:rPr>
-            </w:pPr>
-            <w:proofErr w:type="spellStart"/>
-            <w:r>
-              <w:rPr>
-                <w:rFonts w:ascii="Calibri" w:eastAsia="Times New Roman" w:hAnsi="Calibri" w:cs="Calibri"/>
-                <w:color w:val="000000"/>
-                <w:sz w:val="16"/>
-                <w:lang w:eastAsia="es-CL"/>
-              </w:rPr>
-              <w:t>mv_cortes_squeesar_fecha</w:t>
-            </w:r>
-            <w:proofErr w:type="spellEnd"/>
-          </w:p>
-        </w:tc>
-        <w:tc>
-          <w:tcPr>
-            <w:tcW w:w="1843" w:type="dxa"/>
-            <w:tcBorders>
-              <w:top w:val="nil"/>
-              <w:left w:val="nil"/>
-              <w:bottom w:val="single" w:sz="8" w:space="0" w:color="auto"/>
-              <w:right w:val="single" w:sz="8" w:space="0" w:color="auto"/>
-            </w:tcBorders>
-            <w:shd w:val="clear" w:color="auto" w:fill="auto"/>
-            <w:noWrap/>
-            <w:hideMark/>
           </w:tcPr>
           <w:p>
             <w:pPr>
@@ -2678,15 +2224,16 @@
           <w:color w:val="000000"/>
           <w:lang w:eastAsia="es-CL"/>
         </w:rPr>
-        <w:t>sql_</w:t>
+        <w:t>sql_refresh_cortes_squeesar_</w:t>
       </w:r>
+      <w:proofErr w:type="gramStart"/>
       <w:r>
         <w:rPr>
           <w:rFonts w:ascii="Calibri" w:eastAsia="Times New Roman" w:hAnsi="Calibri" w:cs="Calibri"/>
           <w:color w:val="000000"/>
           <w:lang w:eastAsia="es-CL"/>
         </w:rPr>
-        <w:t>refresh_mv_cortes_squeesar_fecha</w:t>
+        <w:t>fecha</w:t>
       </w:r>
       <w:proofErr w:type="spellEnd"/>
       <w:r>
@@ -2695,7 +2242,7 @@
           <w:color w:val="000000"/>
           <w:lang w:eastAsia="es-CL"/>
         </w:rPr>
-        <w:t>’</w:t>
+        <w:t xml:space="preserve">‘ </w:t>
       </w:r>
       <w:r>
         <w:rPr>
@@ -2703,35 +2250,24 @@
           <w:color w:val="000000"/>
           <w:lang w:eastAsia="es-CL"/>
         </w:rPr>
-        <w:t xml:space="preserve"> para actualizar la vista materializada. Se revisará la posibilidad de dejarlo </w:t>
+        <w:t>para</w:t>
       </w:r>
-      <w:bookmarkStart w:id="0" w:name="_GoBack"/>
-      <w:bookmarkEnd w:id="0"/>
+      <w:proofErr w:type="gramEnd"/>
       <w:r>
         <w:rPr>
           <w:rFonts w:ascii="Calibri" w:eastAsia="Times New Roman" w:hAnsi="Calibri" w:cs="Calibri"/>
           <w:color w:val="000000"/>
           <w:lang w:eastAsia="es-CL"/>
         </w:rPr>
-        <w:t xml:space="preserve">implementado de forma automática con el </w:t>
+        <w:t xml:space="preserve"> ac</w:t>
       </w:r>
-      <w:proofErr w:type="spellStart"/>
       <w:r>
         <w:rPr>
           <w:rFonts w:ascii="Calibri" w:eastAsia="Times New Roman" w:hAnsi="Calibri" w:cs="Calibri"/>
           <w:color w:val="000000"/>
           <w:lang w:eastAsia="es-CL"/>
         </w:rPr>
-        <w:t>PGAgent</w:t>
-      </w:r>
-      <w:proofErr w:type="spellEnd"/>
-      <w:r>
-        <w:rPr>
-          <w:rFonts w:ascii="Calibri" w:eastAsia="Times New Roman" w:hAnsi="Calibri" w:cs="Calibri"/>
-          <w:color w:val="000000"/>
-          <w:lang w:eastAsia="es-CL"/>
-        </w:rPr>
-        <w:t xml:space="preserve"> en el futuro.</w:t>
+        <w:t>tualizar la tabla con los cortes agregados/eliminados.</w:t>
       </w:r>
     </w:p>
     <w:sectPr>
@@ -4607,7 +4143,7 @@
   <a:extraClrSchemeLst/>
   <a:extLst>
     <a:ext uri="{05A4C25C-085E-4340-85A3-A5531E510DB2}">
-      <thm15:themeFamily xmlns:thm15="http://schemas.microsoft.com/office/thememl/2012/main" xmlns="" name="Office Theme" id="{62F939B6-93AF-4DB8-9C6B-D6C7DFDC589F}" vid="{4A3C46E8-61CC-4603-A589-7422A47A8E4A}"/>
+      <thm15:themeFamily xmlns="" xmlns:thm15="http://schemas.microsoft.com/office/thememl/2012/main" name="Office Theme" id="{62F939B6-93AF-4DB8-9C6B-D6C7DFDC589F}" vid="{4A3C46E8-61CC-4603-A589-7422A47A8E4A}"/>
     </a:ext>
   </a:extLst>
 </a:theme>
@@ -4618,7 +4154,7 @@
 </file>
 
 <file path=customXml/itemProps1.xml><?xml version="1.0" encoding="utf-8"?>
-<ds:datastoreItem xmlns:ds="http://schemas.openxmlformats.org/officeDocument/2006/customXml" ds:itemID="{E8EE0DD3-06FF-4660-AE3F-FD4529FBC05F}">
+<ds:datastoreItem xmlns:ds="http://schemas.openxmlformats.org/officeDocument/2006/customXml" ds:itemID="{D668F731-5495-4164-839B-A115CC21A9A0}">
   <ds:schemaRefs>
     <ds:schemaRef ds:uri="http://schemas.openxmlformats.org/officeDocument/2006/bibliography"/>
   </ds:schemaRefs>

</xml_diff>